<commit_message>
improved usecase diagram added
</commit_message>
<xml_diff>
--- a/2017-04-07373/USECASE DIAGRAM.docx
+++ b/2017-04-07373/USECASE DIAGRAM.docx
@@ -76,9 +76,9 @@
           <w:noProof/>
         </w:rPr>
         <w:drawing>
-          <wp:inline distT="0" distB="0" distL="0" distR="0" wp14:anchorId="356375FA" wp14:editId="076EE742">
-            <wp:extent cx="5943600" cy="5084445"/>
-            <wp:effectExtent l="0" t="0" r="0" b="1905"/>
+          <wp:inline distT="0" distB="0" distL="0" distR="0" wp14:anchorId="3049BBF5" wp14:editId="11F351AD">
+            <wp:extent cx="5943600" cy="5109210"/>
+            <wp:effectExtent l="0" t="0" r="0" b="0"/>
             <wp:docPr id="1" name="Picture 1"/>
             <wp:cNvGraphicFramePr>
               <a:graphicFrameLocks xmlns:a="http://schemas.openxmlformats.org/drawingml/2006/main" noChangeAspect="1"/>
@@ -99,7 +99,7 @@
                   <pic:spPr>
                     <a:xfrm>
                       <a:off x="0" y="0"/>
-                      <a:ext cx="5943600" cy="5084445"/>
+                      <a:ext cx="5943600" cy="5109210"/>
                     </a:xfrm>
                     <a:prstGeom prst="rect">
                       <a:avLst/>

</xml_diff>